<commit_message>
first draft conclusion + future work . tool implementation further elaborated.
</commit_message>
<xml_diff>
--- a/Documents/School/Thesis docs/Tool implementation.docx
+++ b/Documents/School/Thesis docs/Tool implementation.docx
@@ -7,23 +7,26 @@
         <w:pStyle w:val="Heading1"/>
       </w:pPr>
       <w:r>
-        <w:t>Tool implementation</w:t>
-      </w:r>
-    </w:p>
-    <w:p>
-      <w:r>
-        <w:t xml:space="preserve">In this section the practical use and implementations of ALAT will be </w:t>
-      </w:r>
-      <w:r>
-        <w:t>treated</w:t>
+        <w:t>Target audience and applications</w:t>
+      </w:r>
+    </w:p>
+    <w:p>
+      <w:r>
+        <w:t xml:space="preserve">In this section the </w:t>
+      </w:r>
+      <w:r>
+        <w:t xml:space="preserve">target audience </w:t>
+      </w:r>
+      <w:r>
+        <w:t xml:space="preserve">of ALAT will be </w:t>
+      </w:r>
+      <w:r>
+        <w:t>discussed</w:t>
       </w:r>
       <w:r>
         <w:t xml:space="preserve">. </w:t>
       </w:r>
       <w:r>
-        <w:t xml:space="preserve">The target audience will be determined and discussed. </w:t>
-      </w:r>
-      <w:r>
         <w:t xml:space="preserve">A description of the target audience </w:t>
       </w:r>
       <w:r>
@@ -75,28 +78,13 @@
         <w:t xml:space="preserve"> </w:t>
       </w:r>
       <w:r>
-        <w:t xml:space="preserve">and how this could affect </w:t>
-      </w:r>
-      <w:r>
-        <w:t xml:space="preserve">or change </w:t>
-      </w:r>
-      <w:r>
-        <w:t>its</w:t>
-      </w:r>
-      <w:r>
-        <w:t xml:space="preserve"> </w:t>
-      </w:r>
-      <w:r>
-        <w:t>target audience</w:t>
-      </w:r>
-      <w:r>
-        <w:t xml:space="preserve"> </w:t>
-      </w:r>
-      <w:r>
-        <w:t>and</w:t>
-      </w:r>
-      <w:r>
-        <w:t xml:space="preserve"> real world applications</w:t>
+        <w:t xml:space="preserve">and </w:t>
+      </w:r>
+      <w:r>
+        <w:t>what is needed to reach the new</w:t>
+      </w:r>
+      <w:r>
+        <w:t xml:space="preserve"> target audience</w:t>
       </w:r>
       <w:r>
         <w:t xml:space="preserve">. </w:t>
@@ -176,13 +164,22 @@
         <w:t xml:space="preserve">yet </w:t>
       </w:r>
       <w:r>
-        <w:t xml:space="preserve">experienced in authoring adaptive hypermedia. ALAT provides the tools necessary to ease these </w:t>
+        <w:t xml:space="preserve">experienced in authoring adaptive </w:t>
+      </w:r>
+      <w:r>
+        <w:t>applications</w:t>
+      </w:r>
+      <w:r>
+        <w:t xml:space="preserve">. ALAT provides the tools necessary to ease these </w:t>
       </w:r>
       <w:r>
         <w:t>students</w:t>
       </w:r>
       <w:r>
-        <w:t xml:space="preserve"> into authoring courses</w:t>
+        <w:t xml:space="preserve"> into authoring </w:t>
+      </w:r>
+      <w:r>
+        <w:t>these applications</w:t>
       </w:r>
       <w:r>
         <w:t xml:space="preserve"> while they learn</w:t>
@@ -232,13 +229,19 @@
         <w:t xml:space="preserve"> templates might be necessary to create the desired adaptation rules or concept blueprints.</w:t>
       </w:r>
       <w:r>
-        <w:t xml:space="preserve"> A solution to this would be to create an all-round and straight forward set of templates that covers all basic adaptation techniques </w:t>
-      </w:r>
-      <w:r>
-        <w:t xml:space="preserve">commonly </w:t>
-      </w:r>
-      <w:r>
-        <w:t>used in GALE.</w:t>
+        <w:t xml:space="preserve"> A solution to this would be to create an all-round and </w:t>
+      </w:r>
+      <w:r>
+        <w:t>broad</w:t>
+      </w:r>
+      <w:r>
+        <w:t xml:space="preserve"> set of templates that covers all </w:t>
+      </w:r>
+      <w:r>
+        <w:t>common</w:t>
+      </w:r>
+      <w:r>
+        <w:t xml:space="preserve"> adaptation techniques used in GALE.</w:t>
       </w:r>
       <w:r>
         <w:br/>
@@ -263,12 +266,7 @@
         <w:t xml:space="preserve"> create their own templates</w:t>
       </w:r>
       <w:r>
-        <w:t xml:space="preserve"> and default layout fil</w:t>
-      </w:r>
-      <w:bookmarkStart w:id="0" w:name="_GoBack"/>
-      <w:bookmarkEnd w:id="0"/>
-      <w:r>
-        <w:t>es</w:t>
+        <w:t xml:space="preserve"> and default layout files</w:t>
       </w:r>
       <w:r>
         <w:t>. Even though expert</w:t>
@@ -310,7 +308,13 @@
         <w:t xml:space="preserve"> because </w:t>
       </w:r>
       <w:r>
-        <w:t xml:space="preserve">it stores applications </w:t>
+        <w:t xml:space="preserve">it </w:t>
+      </w:r>
+      <w:r>
+        <w:t xml:space="preserve">deploys </w:t>
+      </w:r>
+      <w:r>
+        <w:t xml:space="preserve">applications </w:t>
       </w:r>
       <w:r>
         <w:t>in the</w:t>
@@ -334,7 +338,13 @@
         <w:t>format</w:t>
       </w:r>
       <w:r>
-        <w:t xml:space="preserve"> [Sm11]</w:t>
+        <w:t xml:space="preserve"> </w:t>
+      </w:r>
+      <w:r>
+        <w:rPr>
+          <w:sz w:val="20"/>
+        </w:rPr>
+        <w:t>[Sm11]</w:t>
       </w:r>
       <w:r>
         <w:t xml:space="preserve">, which is not </w:t>
@@ -354,31 +364,41 @@
       <w:r>
         <w:t xml:space="preserve">Possible future </w:t>
       </w:r>
-      <w:commentRangeStart w:id="1"/>
+      <w:commentRangeStart w:id="0"/>
       <w:r>
         <w:t>applications</w:t>
       </w:r>
-      <w:commentRangeEnd w:id="1"/>
+      <w:commentRangeEnd w:id="0"/>
       <w:r>
         <w:rPr>
           <w:rStyle w:val="CommentReference"/>
           <w:rFonts w:eastAsiaTheme="minorHAnsi" w:cs="Arial"/>
           <w:b w:val="0"/>
         </w:rPr>
-        <w:commentReference w:id="1"/>
-      </w:r>
-    </w:p>
-    <w:p>
-      <w:r>
-        <w:t xml:space="preserve">As described earlier, ALAT is a tool </w:t>
-      </w:r>
-      <w:r>
-        <w:t>which will mainly be used by students and GALE experts at TU/e in the foreseeable future. This section will discuss what might hold ALAT back from a larger user base and what solutions could possibly solve this problem.</w:t>
-      </w:r>
-    </w:p>
-    <w:p>
-      <w:r>
-        <w:t xml:space="preserve">Many discussions on ALAT and adaptive hypermedia authoring in general with employees of “De </w:t>
+        <w:commentReference w:id="0"/>
+      </w:r>
+    </w:p>
+    <w:p>
+      <w:r>
+        <w:t xml:space="preserve">As described earlier, ALAT </w:t>
+      </w:r>
+      <w:r>
+        <w:t>will mainly be used by students and GALE experts at TU/e in the foreseeable future. This section will discuss what mig</w:t>
+      </w:r>
+      <w:r>
+        <w:t xml:space="preserve">ht hold ALAT back from </w:t>
+      </w:r>
+      <w:r>
+        <w:t>different</w:t>
+      </w:r>
+      <w:r>
+        <w:t xml:space="preserve"> audiences </w:t>
+      </w:r>
+      <w:r>
+        <w:t>and what solutions could possibly solve this problem.</w:t>
+      </w:r>
+      <w:r>
+        <w:t xml:space="preserve"> Because of the collaboration with “De </w:t>
       </w:r>
       <w:proofErr w:type="spellStart"/>
       <w:r>
@@ -394,230 +414,192 @@
       </w:r>
       <w:proofErr w:type="spellEnd"/>
       <w:r>
-        <w:t>” have resulted in some interesting comments and statements on the use of authoring software in the field of education.</w:t>
-      </w:r>
-    </w:p>
-    <w:p>
+        <w:t>” throughout this project, adaptive educational hypermedia (AEH) is regarded to be the most prominent future expansion at this time.</w:t>
+      </w:r>
+    </w:p>
+    <w:p>
+      <w:r>
+        <w:t>D</w:t>
+      </w:r>
+      <w:r>
+        <w:t xml:space="preserve">iscussions on ALAT and </w:t>
+      </w:r>
+      <w:r>
+        <w:t>AEH</w:t>
+      </w:r>
+      <w:r>
+        <w:t xml:space="preserve"> </w:t>
+      </w:r>
+      <w:r>
+        <w:t xml:space="preserve">authoring with </w:t>
+      </w:r>
+      <w:r>
+        <w:t>members</w:t>
+      </w:r>
+      <w:r>
+        <w:t xml:space="preserve"> of “De </w:t>
+      </w:r>
+      <w:proofErr w:type="spellStart"/>
+      <w:r>
+        <w:t>Roode</w:t>
+      </w:r>
+      <w:proofErr w:type="spellEnd"/>
+      <w:r>
+        <w:t xml:space="preserve"> </w:t>
+      </w:r>
+      <w:proofErr w:type="spellStart"/>
+      <w:r>
+        <w:t>Kikker</w:t>
+      </w:r>
+      <w:proofErr w:type="spellEnd"/>
+      <w:r>
+        <w:t xml:space="preserve">” have resulted in </w:t>
+      </w:r>
+      <w:r>
+        <w:t>an interesting analysi</w:t>
+      </w:r>
+      <w:r>
+        <w:t xml:space="preserve">s on authoring </w:t>
+      </w:r>
+      <w:r>
+        <w:t xml:space="preserve">adaptive </w:t>
+      </w:r>
+      <w:r>
+        <w:t>software in the field of education</w:t>
+      </w:r>
+      <w:r>
+        <w:t xml:space="preserve">. </w:t>
+      </w:r>
+      <w:r>
+        <w:t>AEH</w:t>
+      </w:r>
+      <w:r>
+        <w:t xml:space="preserve"> is an </w:t>
+      </w:r>
       <w:r>
         <w:lastRenderedPageBreak/>
-        <w:t>Some</w:t>
-      </w:r>
-      <w:r>
-        <w:t xml:space="preserve"> things which are very important in the academic use of tools such as ALAT, do not apply to authoring by either teachers or experts in educational hypermedia at all. </w:t>
-      </w:r>
-      <w:r>
-        <w:t>The great difference being that teachers and educational hypermedia expert need a subset of all functionalities in ALAT. They need a standardized set of rules</w:t>
+        <w:t xml:space="preserve">important possible future application of ALAT. This would result in educational hypermedia experts and possibly teachers as an additional target audience. </w:t>
+      </w:r>
+    </w:p>
+    <w:p>
+      <w:r>
+        <w:t xml:space="preserve">It is abundantly clear that academic users and educational hypermedia experts have different </w:t>
+      </w:r>
+      <w:r>
+        <w:t>desires and need</w:t>
+      </w:r>
+      <w:r>
+        <w:t>s</w:t>
+      </w:r>
+      <w:r>
+        <w:t xml:space="preserve"> when it comes to authoring adaptive </w:t>
+      </w:r>
+      <w:r>
+        <w:t>applications</w:t>
+      </w:r>
+      <w:r>
+        <w:t xml:space="preserve">. </w:t>
+      </w:r>
+      <w:r>
+        <w:t>As opposed to academic users, the educational expert has no knowledge about the workings of GALE at all.</w:t>
+      </w:r>
+      <w:r>
+        <w:t xml:space="preserve"> Nor </w:t>
+      </w:r>
+      <w:r>
+        <w:t xml:space="preserve">is </w:t>
+      </w:r>
+      <w:r>
+        <w:t>this expert likely to be interested in this.</w:t>
+      </w:r>
+      <w:r>
+        <w:t xml:space="preserve"> The interface should match this by displaying information in a way that corresponds to the users’ way of thinking, rather than matching a resulting GALE </w:t>
+      </w:r>
+      <w:r>
+        <w:t xml:space="preserve">domain </w:t>
+      </w:r>
+      <w:r>
+        <w:t>model. This also holds for the terminology within the authoring environment.</w:t>
+      </w:r>
+      <w:r>
+        <w:t xml:space="preserve"> As these experts might use the authoring environment more </w:t>
+      </w:r>
+      <w:r>
+        <w:t>fairly regularly</w:t>
+      </w:r>
+      <w:r>
+        <w:t xml:space="preserve">, a slight learning curve is </w:t>
+      </w:r>
+      <w:r>
+        <w:t>acceptable</w:t>
+      </w:r>
+      <w:r>
+        <w:t xml:space="preserve">. However, the more advanced features should not confuse new users trying to use the main authoring features. A more extensive “advanced mode” could help prevent this confusion. </w:t>
+      </w:r>
+    </w:p>
+    <w:p>
+      <w:r>
+        <w:t xml:space="preserve">For teachers trying to play around with adaptive hypermedia the tool should be simplified even more. These users will probably use the authoring tool </w:t>
+      </w:r>
+      <w:r>
+        <w:t>sporadically</w:t>
+      </w:r>
+      <w:r>
+        <w:t xml:space="preserve"> and will probably forget some of the gained knowledge authoring in between uses. A version of ALAT geared toward use by teachers and non-technical users should probably rely on a few concept blueprints for adaptivity. A new user interface should be designed to make authoring </w:t>
+      </w:r>
+      <w:r>
+        <w:t xml:space="preserve">a process which is </w:t>
+      </w:r>
+      <w:r>
+        <w:t xml:space="preserve">more visually appealing </w:t>
+      </w:r>
+      <w:r>
+        <w:t>and is adjusted to the way teac</w:t>
+      </w:r>
+      <w:r>
+        <w:t>hers think about creating courses</w:t>
+      </w:r>
+      <w:r>
+        <w:t>.</w:t>
+      </w:r>
+    </w:p>
+    <w:p>
+      <w:r>
+        <w:t xml:space="preserve">So the main factors contributing to the usability of authoring tools such as ALAT </w:t>
+      </w:r>
+      <w:r>
+        <w:t xml:space="preserve">for teachers or educational hypermedia experts </w:t>
+      </w:r>
+      <w:r>
+        <w:t>are: user friendliness, an appropriate level</w:t>
+      </w:r>
+      <w:r>
+        <w:t xml:space="preserve"> of</w:t>
+      </w:r>
+      <w:r>
+        <w:t xml:space="preserve"> complexity</w:t>
+      </w:r>
+      <w:r>
+        <w:t xml:space="preserve"> and an interface which lets </w:t>
+      </w:r>
+      <w:r>
+        <w:t>users</w:t>
+      </w:r>
+      <w:r>
+        <w:t xml:space="preserve"> construct courses in a way that matches their ideas on course construction.</w:t>
+      </w:r>
+      <w:r>
+        <w:t xml:space="preserve"> Academic users will possible desire a more diverse set of adaptation rules and concept blueprints to experiment and learn with. Educational hypermedia experts and teachers will likely need a subset of rules and concept blueprints that apply to the field of application in particular. Especially for teachers, it is necessary to keep the amount of rules to a minimum in order to prevent information overload and a confusing number of possibilities. </w:t>
       </w:r>
       <w:r>
         <w:br w:type="page"/>
       </w:r>
+      <w:bookmarkStart w:id="1" w:name="_GoBack"/>
+      <w:bookmarkEnd w:id="1"/>
     </w:p>
     <w:p>
       <w:r>
         <w:lastRenderedPageBreak/>
-        <w:t xml:space="preserve">[FOCR04] </w:t>
-      </w:r>
-      <w:r>
-        <w:br/>
-      </w:r>
-      <w:r>
-        <w:rPr>
-          <w:color w:val="222222"/>
-          <w:sz w:val="20"/>
-          <w:szCs w:val="20"/>
-          <w:shd w:val="clear" w:color="auto" w:fill="FFFFFF"/>
-        </w:rPr>
-        <w:t xml:space="preserve">Foss, Jonathan GK, and Alexandra I. </w:t>
-      </w:r>
-      <w:proofErr w:type="spellStart"/>
-      <w:r>
-        <w:rPr>
-          <w:color w:val="222222"/>
-          <w:sz w:val="20"/>
-          <w:szCs w:val="20"/>
-          <w:shd w:val="clear" w:color="auto" w:fill="FFFFFF"/>
-        </w:rPr>
-        <w:t>Cristea</w:t>
-      </w:r>
-      <w:proofErr w:type="spellEnd"/>
-      <w:r>
-        <w:rPr>
-          <w:color w:val="222222"/>
-          <w:sz w:val="20"/>
-          <w:szCs w:val="20"/>
-          <w:shd w:val="clear" w:color="auto" w:fill="FFFFFF"/>
-        </w:rPr>
-        <w:t xml:space="preserve">. "The next generation Authoring Adaptive Hypermedia: Using and Evaluating the MOT3. 0 and PEAL </w:t>
-      </w:r>
-      <w:proofErr w:type="spellStart"/>
-      <w:r>
-        <w:rPr>
-          <w:color w:val="222222"/>
-          <w:sz w:val="20"/>
-          <w:szCs w:val="20"/>
-          <w:shd w:val="clear" w:color="auto" w:fill="FFFFFF"/>
-        </w:rPr>
-        <w:t>tools."</w:t>
-      </w:r>
-      <w:r>
-        <w:rPr>
-          <w:i/>
-          <w:iCs/>
-          <w:color w:val="222222"/>
-          <w:sz w:val="20"/>
-          <w:szCs w:val="20"/>
-          <w:shd w:val="clear" w:color="auto" w:fill="FFFFFF"/>
-        </w:rPr>
-        <w:t>Proceedings</w:t>
-      </w:r>
-      <w:proofErr w:type="spellEnd"/>
-      <w:r>
-        <w:rPr>
-          <w:i/>
-          <w:iCs/>
-          <w:color w:val="222222"/>
-          <w:sz w:val="20"/>
-          <w:szCs w:val="20"/>
-          <w:shd w:val="clear" w:color="auto" w:fill="FFFFFF"/>
-        </w:rPr>
-        <w:t xml:space="preserve"> of the 21st ACM conference on Hypertext and hypermedia</w:t>
-      </w:r>
-      <w:r>
-        <w:rPr>
-          <w:color w:val="222222"/>
-          <w:sz w:val="20"/>
-          <w:szCs w:val="20"/>
-          <w:shd w:val="clear" w:color="auto" w:fill="FFFFFF"/>
-        </w:rPr>
-        <w:t>. ACM, 2010.</w:t>
-      </w:r>
-    </w:p>
-    <w:p>
-      <w:pPr>
-        <w:spacing w:after="0" w:line="240" w:lineRule="auto"/>
-        <w:ind w:left="1440" w:hanging="1440"/>
-        <w:rPr>
-          <w:color w:val="222222"/>
-          <w:sz w:val="20"/>
-          <w:szCs w:val="20"/>
-          <w:shd w:val="clear" w:color="auto" w:fill="FFFFFF"/>
-        </w:rPr>
-      </w:pPr>
-      <w:r>
-        <w:rPr>
-          <w:color w:val="222222"/>
-          <w:sz w:val="20"/>
-          <w:szCs w:val="20"/>
-          <w:shd w:val="clear" w:color="auto" w:fill="FFFFFF"/>
-        </w:rPr>
-        <w:t>[Sm11]</w:t>
-      </w:r>
-    </w:p>
-    <w:p>
-      <w:pPr>
-        <w:rPr>
-          <w:rFonts w:eastAsia="Times New Roman" w:cs="Times New Roman"/>
-          <w:b/>
-          <w:bCs/>
-          <w:sz w:val="32"/>
-          <w:szCs w:val="36"/>
-        </w:rPr>
-      </w:pPr>
-      <w:r>
-        <w:rPr>
-          <w:color w:val="222222"/>
-          <w:sz w:val="20"/>
-          <w:szCs w:val="20"/>
-          <w:shd w:val="clear" w:color="auto" w:fill="FFFFFF"/>
-        </w:rPr>
-        <w:t>Smits, D. David.</w:t>
-      </w:r>
-      <w:r>
-        <w:rPr>
-          <w:rStyle w:val="apple-converted-space"/>
-          <w:color w:val="222222"/>
-          <w:sz w:val="20"/>
-          <w:szCs w:val="20"/>
-          <w:shd w:val="clear" w:color="auto" w:fill="FFFFFF"/>
-        </w:rPr>
-        <w:t> </w:t>
-      </w:r>
-      <w:r>
-        <w:rPr>
-          <w:i/>
-          <w:iCs/>
-          <w:color w:val="222222"/>
-          <w:sz w:val="20"/>
-          <w:szCs w:val="20"/>
-          <w:shd w:val="clear" w:color="auto" w:fill="FFFFFF"/>
-        </w:rPr>
-        <w:t>Towards a generic distributed adaptive hypermedia environment</w:t>
-      </w:r>
-      <w:r>
-        <w:rPr>
-          <w:color w:val="222222"/>
-          <w:sz w:val="20"/>
-          <w:szCs w:val="20"/>
-          <w:shd w:val="clear" w:color="auto" w:fill="FFFFFF"/>
-        </w:rPr>
-        <w:t xml:space="preserve">. Diss. </w:t>
-      </w:r>
-      <w:proofErr w:type="spellStart"/>
-      <w:r>
-        <w:rPr>
-          <w:color w:val="222222"/>
-          <w:sz w:val="20"/>
-          <w:szCs w:val="20"/>
-          <w:shd w:val="clear" w:color="auto" w:fill="FFFFFF"/>
-        </w:rPr>
-        <w:t>Technische</w:t>
-      </w:r>
-      <w:proofErr w:type="spellEnd"/>
-      <w:r>
-        <w:rPr>
-          <w:color w:val="222222"/>
-          <w:sz w:val="20"/>
-          <w:szCs w:val="20"/>
-          <w:shd w:val="clear" w:color="auto" w:fill="FFFFFF"/>
-        </w:rPr>
-        <w:t xml:space="preserve"> </w:t>
-      </w:r>
-      <w:proofErr w:type="spellStart"/>
-      <w:r>
-        <w:rPr>
-          <w:color w:val="222222"/>
-          <w:sz w:val="20"/>
-          <w:szCs w:val="20"/>
-          <w:shd w:val="clear" w:color="auto" w:fill="FFFFFF"/>
-        </w:rPr>
-        <w:t>Universiteit</w:t>
-      </w:r>
-      <w:proofErr w:type="spellEnd"/>
-      <w:r>
-        <w:rPr>
-          <w:color w:val="222222"/>
-          <w:sz w:val="20"/>
-          <w:szCs w:val="20"/>
-          <w:shd w:val="clear" w:color="auto" w:fill="FFFFFF"/>
-        </w:rPr>
-        <w:t xml:space="preserve"> Eindhoven, 2012.</w:t>
-      </w:r>
-      <w:r>
-        <w:t xml:space="preserve"> </w:t>
-      </w:r>
-    </w:p>
-    <w:p>
-      <w:pPr>
-        <w:rPr>
-          <w:color w:val="222222"/>
-          <w:sz w:val="20"/>
-          <w:szCs w:val="20"/>
-          <w:shd w:val="clear" w:color="auto" w:fill="FFFFFF"/>
-        </w:rPr>
-      </w:pPr>
-    </w:p>
-    <w:p>
-      <w:r>
         <w:t xml:space="preserve"> </w:t>
       </w:r>
     </w:p>
@@ -633,7 +615,7 @@
 
 <file path=word/comments.xml><?xml version="1.0" encoding="utf-8"?>
 <w:comments xmlns:wpc="http://schemas.microsoft.com/office/word/2010/wordprocessingCanvas" xmlns:mc="http://schemas.openxmlformats.org/markup-compatibility/2006" xmlns:o="urn:schemas-microsoft-com:office:office" xmlns:r="http://schemas.openxmlformats.org/officeDocument/2006/relationships" xmlns:m="http://schemas.openxmlformats.org/officeDocument/2006/math" xmlns:v="urn:schemas-microsoft-com:vml" xmlns:wp14="http://schemas.microsoft.com/office/word/2010/wordprocessingDrawing" xmlns:wp="http://schemas.openxmlformats.org/drawingml/2006/wordprocessingDrawing" xmlns:w10="urn:schemas-microsoft-com:office:word" xmlns:w="http://schemas.openxmlformats.org/wordprocessingml/2006/main" xmlns:w14="http://schemas.microsoft.com/office/word/2010/wordml" xmlns:w15="http://schemas.microsoft.com/office/word/2012/wordml" xmlns:wpg="http://schemas.microsoft.com/office/word/2010/wordprocessingGroup" xmlns:wpi="http://schemas.microsoft.com/office/word/2010/wordprocessingInk" xmlns:wne="http://schemas.microsoft.com/office/word/2006/wordml" xmlns:wps="http://schemas.microsoft.com/office/word/2010/wordprocessingShape" mc:Ignorable="w14 w15 wp14">
-  <w:comment w:id="1" w:author="Wouter Boereboom" w:date="2015-11-27T10:57:00Z" w:initials="WB">
+  <w:comment w:id="0" w:author="Wouter Boereboom" w:date="2015-11-27T10:57:00Z" w:initials="WB">
     <w:p>
       <w:pPr>
         <w:pStyle w:val="CommentText"/>
@@ -1785,7 +1767,7 @@
 </file>
 
 <file path=customXml/itemProps1.xml><?xml version="1.0" encoding="utf-8"?>
-<ds:datastoreItem xmlns:ds="http://schemas.openxmlformats.org/officeDocument/2006/customXml" ds:itemID="{997B137E-C948-46B6-B654-34C095B9852C}">
+<ds:datastoreItem xmlns:ds="http://schemas.openxmlformats.org/officeDocument/2006/customXml" ds:itemID="{2A84AA60-9B33-4794-8E44-9806E31FE517}">
   <ds:schemaRefs>
     <ds:schemaRef ds:uri="http://schemas.openxmlformats.org/officeDocument/2006/bibliography"/>
   </ds:schemaRefs>

</xml_diff>